<commit_message>
added encrypted service account file
</commit_message>
<xml_diff>
--- a/Kubernetes deployment on GCP.docx
+++ b/Kubernetes deployment on GCP.docx
@@ -54,6 +54,1278 @@
         </w:drawing>
       </w:r>
     </w:p>
+    <w:p>
+      <w:r>
+        <w:rPr>
+          <w:noProof/>
+        </w:rPr>
+        <w:drawing>
+          <wp:inline distT="0" distB="0" distL="0" distR="0">
+            <wp:extent cx="5541645" cy="5056505"/>
+            <wp:effectExtent l="19050" t="0" r="1905" b="0"/>
+            <wp:docPr id="4" name="Picture 4"/>
+            <wp:cNvGraphicFramePr>
+              <a:graphicFrameLocks xmlns:a="http://schemas.openxmlformats.org/drawingml/2006/main" noChangeAspect="1"/>
+            </wp:cNvGraphicFramePr>
+            <a:graphic xmlns:a="http://schemas.openxmlformats.org/drawingml/2006/main">
+              <a:graphicData uri="http://schemas.openxmlformats.org/drawingml/2006/picture">
+                <pic:pic xmlns:pic="http://schemas.openxmlformats.org/drawingml/2006/picture">
+                  <pic:nvPicPr>
+                    <pic:cNvPr id="0" name="Picture 4"/>
+                    <pic:cNvPicPr>
+                      <a:picLocks noChangeAspect="1" noChangeArrowheads="1"/>
+                    </pic:cNvPicPr>
+                  </pic:nvPicPr>
+                  <pic:blipFill>
+                    <a:blip r:embed="rId5"/>
+                    <a:srcRect/>
+                    <a:stretch>
+                      <a:fillRect/>
+                    </a:stretch>
+                  </pic:blipFill>
+                  <pic:spPr bwMode="auto">
+                    <a:xfrm>
+                      <a:off x="0" y="0"/>
+                      <a:ext cx="5541645" cy="5056505"/>
+                    </a:xfrm>
+                    <a:prstGeom prst="rect">
+                      <a:avLst/>
+                    </a:prstGeom>
+                    <a:noFill/>
+                    <a:ln w="9525">
+                      <a:noFill/>
+                      <a:miter lim="800000"/>
+                      <a:headEnd/>
+                      <a:tailEnd/>
+                    </a:ln>
+                  </pic:spPr>
+                </pic:pic>
+              </a:graphicData>
+            </a:graphic>
+          </wp:inline>
+        </w:drawing>
+      </w:r>
+    </w:p>
+    <w:p>
+      <w:r>
+        <w:rPr>
+          <w:noProof/>
+        </w:rPr>
+        <w:lastRenderedPageBreak/>
+        <w:drawing>
+          <wp:inline distT="0" distB="0" distL="0" distR="0">
+            <wp:extent cx="5943600" cy="4040450"/>
+            <wp:effectExtent l="19050" t="0" r="0" b="0"/>
+            <wp:docPr id="7" name="Picture 7"/>
+            <wp:cNvGraphicFramePr>
+              <a:graphicFrameLocks xmlns:a="http://schemas.openxmlformats.org/drawingml/2006/main" noChangeAspect="1"/>
+            </wp:cNvGraphicFramePr>
+            <a:graphic xmlns:a="http://schemas.openxmlformats.org/drawingml/2006/main">
+              <a:graphicData uri="http://schemas.openxmlformats.org/drawingml/2006/picture">
+                <pic:pic xmlns:pic="http://schemas.openxmlformats.org/drawingml/2006/picture">
+                  <pic:nvPicPr>
+                    <pic:cNvPr id="0" name="Picture 7"/>
+                    <pic:cNvPicPr>
+                      <a:picLocks noChangeAspect="1" noChangeArrowheads="1"/>
+                    </pic:cNvPicPr>
+                  </pic:nvPicPr>
+                  <pic:blipFill>
+                    <a:blip r:embed="rId6"/>
+                    <a:srcRect/>
+                    <a:stretch>
+                      <a:fillRect/>
+                    </a:stretch>
+                  </pic:blipFill>
+                  <pic:spPr bwMode="auto">
+                    <a:xfrm>
+                      <a:off x="0" y="0"/>
+                      <a:ext cx="5943600" cy="4040450"/>
+                    </a:xfrm>
+                    <a:prstGeom prst="rect">
+                      <a:avLst/>
+                    </a:prstGeom>
+                    <a:noFill/>
+                    <a:ln w="9525">
+                      <a:noFill/>
+                      <a:miter lim="800000"/>
+                      <a:headEnd/>
+                      <a:tailEnd/>
+                    </a:ln>
+                  </pic:spPr>
+                </pic:pic>
+              </a:graphicData>
+            </a:graphic>
+          </wp:inline>
+        </w:drawing>
+      </w:r>
+    </w:p>
+    <w:p>
+      <w:r>
+        <w:rPr>
+          <w:noProof/>
+        </w:rPr>
+        <w:lastRenderedPageBreak/>
+        <w:drawing>
+          <wp:inline distT="0" distB="0" distL="0" distR="0">
+            <wp:extent cx="5943600" cy="4636501"/>
+            <wp:effectExtent l="19050" t="0" r="0" b="0"/>
+            <wp:docPr id="10" name="Picture 10"/>
+            <wp:cNvGraphicFramePr>
+              <a:graphicFrameLocks xmlns:a="http://schemas.openxmlformats.org/drawingml/2006/main" noChangeAspect="1"/>
+            </wp:cNvGraphicFramePr>
+            <a:graphic xmlns:a="http://schemas.openxmlformats.org/drawingml/2006/main">
+              <a:graphicData uri="http://schemas.openxmlformats.org/drawingml/2006/picture">
+                <pic:pic xmlns:pic="http://schemas.openxmlformats.org/drawingml/2006/picture">
+                  <pic:nvPicPr>
+                    <pic:cNvPr id="0" name="Picture 10"/>
+                    <pic:cNvPicPr>
+                      <a:picLocks noChangeAspect="1" noChangeArrowheads="1"/>
+                    </pic:cNvPicPr>
+                  </pic:nvPicPr>
+                  <pic:blipFill>
+                    <a:blip r:embed="rId7"/>
+                    <a:srcRect/>
+                    <a:stretch>
+                      <a:fillRect/>
+                    </a:stretch>
+                  </pic:blipFill>
+                  <pic:spPr bwMode="auto">
+                    <a:xfrm>
+                      <a:off x="0" y="0"/>
+                      <a:ext cx="5943600" cy="4636501"/>
+                    </a:xfrm>
+                    <a:prstGeom prst="rect">
+                      <a:avLst/>
+                    </a:prstGeom>
+                    <a:noFill/>
+                    <a:ln w="9525">
+                      <a:noFill/>
+                      <a:miter lim="800000"/>
+                      <a:headEnd/>
+                      <a:tailEnd/>
+                    </a:ln>
+                  </pic:spPr>
+                </pic:pic>
+              </a:graphicData>
+            </a:graphic>
+          </wp:inline>
+        </w:drawing>
+      </w:r>
+    </w:p>
+    <w:p>
+      <w:r>
+        <w:rPr>
+          <w:noProof/>
+        </w:rPr>
+        <w:lastRenderedPageBreak/>
+        <w:drawing>
+          <wp:inline distT="0" distB="0" distL="0" distR="0">
+            <wp:extent cx="5943600" cy="4009193"/>
+            <wp:effectExtent l="19050" t="0" r="0" b="0"/>
+            <wp:docPr id="13" name="Picture 13"/>
+            <wp:cNvGraphicFramePr>
+              <a:graphicFrameLocks xmlns:a="http://schemas.openxmlformats.org/drawingml/2006/main" noChangeAspect="1"/>
+            </wp:cNvGraphicFramePr>
+            <a:graphic xmlns:a="http://schemas.openxmlformats.org/drawingml/2006/main">
+              <a:graphicData uri="http://schemas.openxmlformats.org/drawingml/2006/picture">
+                <pic:pic xmlns:pic="http://schemas.openxmlformats.org/drawingml/2006/picture">
+                  <pic:nvPicPr>
+                    <pic:cNvPr id="0" name="Picture 13"/>
+                    <pic:cNvPicPr>
+                      <a:picLocks noChangeAspect="1" noChangeArrowheads="1"/>
+                    </pic:cNvPicPr>
+                  </pic:nvPicPr>
+                  <pic:blipFill>
+                    <a:blip r:embed="rId8"/>
+                    <a:srcRect/>
+                    <a:stretch>
+                      <a:fillRect/>
+                    </a:stretch>
+                  </pic:blipFill>
+                  <pic:spPr bwMode="auto">
+                    <a:xfrm>
+                      <a:off x="0" y="0"/>
+                      <a:ext cx="5943600" cy="4009193"/>
+                    </a:xfrm>
+                    <a:prstGeom prst="rect">
+                      <a:avLst/>
+                    </a:prstGeom>
+                    <a:noFill/>
+                    <a:ln w="9525">
+                      <a:noFill/>
+                      <a:miter lim="800000"/>
+                      <a:headEnd/>
+                      <a:tailEnd/>
+                    </a:ln>
+                  </pic:spPr>
+                </pic:pic>
+              </a:graphicData>
+            </a:graphic>
+          </wp:inline>
+        </w:drawing>
+      </w:r>
+    </w:p>
+    <w:p>
+      <w:r>
+        <w:rPr>
+          <w:noProof/>
+        </w:rPr>
+        <w:lastRenderedPageBreak/>
+        <w:drawing>
+          <wp:inline distT="0" distB="0" distL="0" distR="0">
+            <wp:extent cx="5943600" cy="4555221"/>
+            <wp:effectExtent l="19050" t="0" r="0" b="0"/>
+            <wp:docPr id="16" name="Picture 16"/>
+            <wp:cNvGraphicFramePr>
+              <a:graphicFrameLocks xmlns:a="http://schemas.openxmlformats.org/drawingml/2006/main" noChangeAspect="1"/>
+            </wp:cNvGraphicFramePr>
+            <a:graphic xmlns:a="http://schemas.openxmlformats.org/drawingml/2006/main">
+              <a:graphicData uri="http://schemas.openxmlformats.org/drawingml/2006/picture">
+                <pic:pic xmlns:pic="http://schemas.openxmlformats.org/drawingml/2006/picture">
+                  <pic:nvPicPr>
+                    <pic:cNvPr id="0" name="Picture 16"/>
+                    <pic:cNvPicPr>
+                      <a:picLocks noChangeAspect="1" noChangeArrowheads="1"/>
+                    </pic:cNvPicPr>
+                  </pic:nvPicPr>
+                  <pic:blipFill>
+                    <a:blip r:embed="rId9"/>
+                    <a:srcRect/>
+                    <a:stretch>
+                      <a:fillRect/>
+                    </a:stretch>
+                  </pic:blipFill>
+                  <pic:spPr bwMode="auto">
+                    <a:xfrm>
+                      <a:off x="0" y="0"/>
+                      <a:ext cx="5943600" cy="4555221"/>
+                    </a:xfrm>
+                    <a:prstGeom prst="rect">
+                      <a:avLst/>
+                    </a:prstGeom>
+                    <a:noFill/>
+                    <a:ln w="9525">
+                      <a:noFill/>
+                      <a:miter lim="800000"/>
+                      <a:headEnd/>
+                      <a:tailEnd/>
+                    </a:ln>
+                  </pic:spPr>
+                </pic:pic>
+              </a:graphicData>
+            </a:graphic>
+          </wp:inline>
+        </w:drawing>
+      </w:r>
+    </w:p>
+    <w:p>
+      <w:r>
+        <w:rPr>
+          <w:noProof/>
+        </w:rPr>
+        <w:lastRenderedPageBreak/>
+        <w:drawing>
+          <wp:inline distT="0" distB="0" distL="0" distR="0">
+            <wp:extent cx="5943600" cy="5244715"/>
+            <wp:effectExtent l="19050" t="0" r="0" b="0"/>
+            <wp:docPr id="19" name="Picture 19"/>
+            <wp:cNvGraphicFramePr>
+              <a:graphicFrameLocks xmlns:a="http://schemas.openxmlformats.org/drawingml/2006/main" noChangeAspect="1"/>
+            </wp:cNvGraphicFramePr>
+            <a:graphic xmlns:a="http://schemas.openxmlformats.org/drawingml/2006/main">
+              <a:graphicData uri="http://schemas.openxmlformats.org/drawingml/2006/picture">
+                <pic:pic xmlns:pic="http://schemas.openxmlformats.org/drawingml/2006/picture">
+                  <pic:nvPicPr>
+                    <pic:cNvPr id="0" name="Picture 19"/>
+                    <pic:cNvPicPr>
+                      <a:picLocks noChangeAspect="1" noChangeArrowheads="1"/>
+                    </pic:cNvPicPr>
+                  </pic:nvPicPr>
+                  <pic:blipFill>
+                    <a:blip r:embed="rId10"/>
+                    <a:srcRect/>
+                    <a:stretch>
+                      <a:fillRect/>
+                    </a:stretch>
+                  </pic:blipFill>
+                  <pic:spPr bwMode="auto">
+                    <a:xfrm>
+                      <a:off x="0" y="0"/>
+                      <a:ext cx="5943600" cy="5244715"/>
+                    </a:xfrm>
+                    <a:prstGeom prst="rect">
+                      <a:avLst/>
+                    </a:prstGeom>
+                    <a:noFill/>
+                    <a:ln w="9525">
+                      <a:noFill/>
+                      <a:miter lim="800000"/>
+                      <a:headEnd/>
+                      <a:tailEnd/>
+                    </a:ln>
+                  </pic:spPr>
+                </pic:pic>
+              </a:graphicData>
+            </a:graphic>
+          </wp:inline>
+        </w:drawing>
+      </w:r>
+    </w:p>
+    <w:p>
+      <w:r>
+        <w:rPr>
+          <w:noProof/>
+        </w:rPr>
+        <w:lastRenderedPageBreak/>
+        <w:drawing>
+          <wp:inline distT="0" distB="0" distL="0" distR="0">
+            <wp:extent cx="5943600" cy="4630767"/>
+            <wp:effectExtent l="19050" t="0" r="0" b="0"/>
+            <wp:docPr id="22" name="Picture 22"/>
+            <wp:cNvGraphicFramePr>
+              <a:graphicFrameLocks xmlns:a="http://schemas.openxmlformats.org/drawingml/2006/main" noChangeAspect="1"/>
+            </wp:cNvGraphicFramePr>
+            <a:graphic xmlns:a="http://schemas.openxmlformats.org/drawingml/2006/main">
+              <a:graphicData uri="http://schemas.openxmlformats.org/drawingml/2006/picture">
+                <pic:pic xmlns:pic="http://schemas.openxmlformats.org/drawingml/2006/picture">
+                  <pic:nvPicPr>
+                    <pic:cNvPr id="0" name="Picture 22"/>
+                    <pic:cNvPicPr>
+                      <a:picLocks noChangeAspect="1" noChangeArrowheads="1"/>
+                    </pic:cNvPicPr>
+                  </pic:nvPicPr>
+                  <pic:blipFill>
+                    <a:blip r:embed="rId11"/>
+                    <a:srcRect/>
+                    <a:stretch>
+                      <a:fillRect/>
+                    </a:stretch>
+                  </pic:blipFill>
+                  <pic:spPr bwMode="auto">
+                    <a:xfrm>
+                      <a:off x="0" y="0"/>
+                      <a:ext cx="5943600" cy="4630767"/>
+                    </a:xfrm>
+                    <a:prstGeom prst="rect">
+                      <a:avLst/>
+                    </a:prstGeom>
+                    <a:noFill/>
+                    <a:ln w="9525">
+                      <a:noFill/>
+                      <a:miter lim="800000"/>
+                      <a:headEnd/>
+                      <a:tailEnd/>
+                    </a:ln>
+                  </pic:spPr>
+                </pic:pic>
+              </a:graphicData>
+            </a:graphic>
+          </wp:inline>
+        </w:drawing>
+      </w:r>
+    </w:p>
+    <w:p>
+      <w:r>
+        <w:rPr>
+          <w:noProof/>
+        </w:rPr>
+        <w:lastRenderedPageBreak/>
+        <w:drawing>
+          <wp:inline distT="0" distB="0" distL="0" distR="0">
+            <wp:extent cx="5943600" cy="4319128"/>
+            <wp:effectExtent l="19050" t="0" r="0" b="0"/>
+            <wp:docPr id="25" name="Picture 25"/>
+            <wp:cNvGraphicFramePr>
+              <a:graphicFrameLocks xmlns:a="http://schemas.openxmlformats.org/drawingml/2006/main" noChangeAspect="1"/>
+            </wp:cNvGraphicFramePr>
+            <a:graphic xmlns:a="http://schemas.openxmlformats.org/drawingml/2006/main">
+              <a:graphicData uri="http://schemas.openxmlformats.org/drawingml/2006/picture">
+                <pic:pic xmlns:pic="http://schemas.openxmlformats.org/drawingml/2006/picture">
+                  <pic:nvPicPr>
+                    <pic:cNvPr id="0" name="Picture 25"/>
+                    <pic:cNvPicPr>
+                      <a:picLocks noChangeAspect="1" noChangeArrowheads="1"/>
+                    </pic:cNvPicPr>
+                  </pic:nvPicPr>
+                  <pic:blipFill>
+                    <a:blip r:embed="rId12"/>
+                    <a:srcRect/>
+                    <a:stretch>
+                      <a:fillRect/>
+                    </a:stretch>
+                  </pic:blipFill>
+                  <pic:spPr bwMode="auto">
+                    <a:xfrm>
+                      <a:off x="0" y="0"/>
+                      <a:ext cx="5943600" cy="4319128"/>
+                    </a:xfrm>
+                    <a:prstGeom prst="rect">
+                      <a:avLst/>
+                    </a:prstGeom>
+                    <a:noFill/>
+                    <a:ln w="9525">
+                      <a:noFill/>
+                      <a:miter lim="800000"/>
+                      <a:headEnd/>
+                      <a:tailEnd/>
+                    </a:ln>
+                  </pic:spPr>
+                </pic:pic>
+              </a:graphicData>
+            </a:graphic>
+          </wp:inline>
+        </w:drawing>
+      </w:r>
+    </w:p>
+    <w:p>
+      <w:r>
+        <w:rPr>
+          <w:noProof/>
+        </w:rPr>
+        <w:lastRenderedPageBreak/>
+        <w:drawing>
+          <wp:inline distT="0" distB="0" distL="0" distR="0">
+            <wp:extent cx="5596255" cy="5530215"/>
+            <wp:effectExtent l="19050" t="0" r="4445" b="0"/>
+            <wp:docPr id="28" name="Picture 28"/>
+            <wp:cNvGraphicFramePr>
+              <a:graphicFrameLocks xmlns:a="http://schemas.openxmlformats.org/drawingml/2006/main" noChangeAspect="1"/>
+            </wp:cNvGraphicFramePr>
+            <a:graphic xmlns:a="http://schemas.openxmlformats.org/drawingml/2006/main">
+              <a:graphicData uri="http://schemas.openxmlformats.org/drawingml/2006/picture">
+                <pic:pic xmlns:pic="http://schemas.openxmlformats.org/drawingml/2006/picture">
+                  <pic:nvPicPr>
+                    <pic:cNvPr id="0" name="Picture 28"/>
+                    <pic:cNvPicPr>
+                      <a:picLocks noChangeAspect="1" noChangeArrowheads="1"/>
+                    </pic:cNvPicPr>
+                  </pic:nvPicPr>
+                  <pic:blipFill>
+                    <a:blip r:embed="rId13"/>
+                    <a:srcRect/>
+                    <a:stretch>
+                      <a:fillRect/>
+                    </a:stretch>
+                  </pic:blipFill>
+                  <pic:spPr bwMode="auto">
+                    <a:xfrm>
+                      <a:off x="0" y="0"/>
+                      <a:ext cx="5596255" cy="5530215"/>
+                    </a:xfrm>
+                    <a:prstGeom prst="rect">
+                      <a:avLst/>
+                    </a:prstGeom>
+                    <a:noFill/>
+                    <a:ln w="9525">
+                      <a:noFill/>
+                      <a:miter lim="800000"/>
+                      <a:headEnd/>
+                      <a:tailEnd/>
+                    </a:ln>
+                  </pic:spPr>
+                </pic:pic>
+              </a:graphicData>
+            </a:graphic>
+          </wp:inline>
+        </w:drawing>
+      </w:r>
+    </w:p>
+    <w:p>
+      <w:r>
+        <w:rPr>
+          <w:noProof/>
+        </w:rPr>
+        <w:lastRenderedPageBreak/>
+        <w:drawing>
+          <wp:inline distT="0" distB="0" distL="0" distR="0">
+            <wp:extent cx="4924425" cy="5541645"/>
+            <wp:effectExtent l="19050" t="0" r="9525" b="0"/>
+            <wp:docPr id="31" name="Picture 31"/>
+            <wp:cNvGraphicFramePr>
+              <a:graphicFrameLocks xmlns:a="http://schemas.openxmlformats.org/drawingml/2006/main" noChangeAspect="1"/>
+            </wp:cNvGraphicFramePr>
+            <a:graphic xmlns:a="http://schemas.openxmlformats.org/drawingml/2006/main">
+              <a:graphicData uri="http://schemas.openxmlformats.org/drawingml/2006/picture">
+                <pic:pic xmlns:pic="http://schemas.openxmlformats.org/drawingml/2006/picture">
+                  <pic:nvPicPr>
+                    <pic:cNvPr id="0" name="Picture 31"/>
+                    <pic:cNvPicPr>
+                      <a:picLocks noChangeAspect="1" noChangeArrowheads="1"/>
+                    </pic:cNvPicPr>
+                  </pic:nvPicPr>
+                  <pic:blipFill>
+                    <a:blip r:embed="rId14"/>
+                    <a:srcRect/>
+                    <a:stretch>
+                      <a:fillRect/>
+                    </a:stretch>
+                  </pic:blipFill>
+                  <pic:spPr bwMode="auto">
+                    <a:xfrm>
+                      <a:off x="0" y="0"/>
+                      <a:ext cx="4924425" cy="5541645"/>
+                    </a:xfrm>
+                    <a:prstGeom prst="rect">
+                      <a:avLst/>
+                    </a:prstGeom>
+                    <a:noFill/>
+                    <a:ln w="9525">
+                      <a:noFill/>
+                      <a:miter lim="800000"/>
+                      <a:headEnd/>
+                      <a:tailEnd/>
+                    </a:ln>
+                  </pic:spPr>
+                </pic:pic>
+              </a:graphicData>
+            </a:graphic>
+          </wp:inline>
+        </w:drawing>
+      </w:r>
+    </w:p>
+    <w:p>
+      <w:r>
+        <w:rPr>
+          <w:noProof/>
+        </w:rPr>
+        <w:lastRenderedPageBreak/>
+        <w:drawing>
+          <wp:inline distT="0" distB="0" distL="0" distR="0">
+            <wp:extent cx="5943600" cy="4683460"/>
+            <wp:effectExtent l="19050" t="0" r="0" b="0"/>
+            <wp:docPr id="34" name="Picture 34"/>
+            <wp:cNvGraphicFramePr>
+              <a:graphicFrameLocks xmlns:a="http://schemas.openxmlformats.org/drawingml/2006/main" noChangeAspect="1"/>
+            </wp:cNvGraphicFramePr>
+            <a:graphic xmlns:a="http://schemas.openxmlformats.org/drawingml/2006/main">
+              <a:graphicData uri="http://schemas.openxmlformats.org/drawingml/2006/picture">
+                <pic:pic xmlns:pic="http://schemas.openxmlformats.org/drawingml/2006/picture">
+                  <pic:nvPicPr>
+                    <pic:cNvPr id="0" name="Picture 34"/>
+                    <pic:cNvPicPr>
+                      <a:picLocks noChangeAspect="1" noChangeArrowheads="1"/>
+                    </pic:cNvPicPr>
+                  </pic:nvPicPr>
+                  <pic:blipFill>
+                    <a:blip r:embed="rId15"/>
+                    <a:srcRect/>
+                    <a:stretch>
+                      <a:fillRect/>
+                    </a:stretch>
+                  </pic:blipFill>
+                  <pic:spPr bwMode="auto">
+                    <a:xfrm>
+                      <a:off x="0" y="0"/>
+                      <a:ext cx="5943600" cy="4683460"/>
+                    </a:xfrm>
+                    <a:prstGeom prst="rect">
+                      <a:avLst/>
+                    </a:prstGeom>
+                    <a:noFill/>
+                    <a:ln w="9525">
+                      <a:noFill/>
+                      <a:miter lim="800000"/>
+                      <a:headEnd/>
+                      <a:tailEnd/>
+                    </a:ln>
+                  </pic:spPr>
+                </pic:pic>
+              </a:graphicData>
+            </a:graphic>
+          </wp:inline>
+        </w:drawing>
+      </w:r>
+    </w:p>
+    <w:p>
+      <w:r>
+        <w:rPr>
+          <w:noProof/>
+        </w:rPr>
+        <w:lastRenderedPageBreak/>
+        <w:drawing>
+          <wp:inline distT="0" distB="0" distL="0" distR="0">
+            <wp:extent cx="5943600" cy="4339047"/>
+            <wp:effectExtent l="19050" t="0" r="0" b="0"/>
+            <wp:docPr id="37" name="Picture 37"/>
+            <wp:cNvGraphicFramePr>
+              <a:graphicFrameLocks xmlns:a="http://schemas.openxmlformats.org/drawingml/2006/main" noChangeAspect="1"/>
+            </wp:cNvGraphicFramePr>
+            <a:graphic xmlns:a="http://schemas.openxmlformats.org/drawingml/2006/main">
+              <a:graphicData uri="http://schemas.openxmlformats.org/drawingml/2006/picture">
+                <pic:pic xmlns:pic="http://schemas.openxmlformats.org/drawingml/2006/picture">
+                  <pic:nvPicPr>
+                    <pic:cNvPr id="0" name="Picture 37"/>
+                    <pic:cNvPicPr>
+                      <a:picLocks noChangeAspect="1" noChangeArrowheads="1"/>
+                    </pic:cNvPicPr>
+                  </pic:nvPicPr>
+                  <pic:blipFill>
+                    <a:blip r:embed="rId16"/>
+                    <a:srcRect/>
+                    <a:stretch>
+                      <a:fillRect/>
+                    </a:stretch>
+                  </pic:blipFill>
+                  <pic:spPr bwMode="auto">
+                    <a:xfrm>
+                      <a:off x="0" y="0"/>
+                      <a:ext cx="5943600" cy="4339047"/>
+                    </a:xfrm>
+                    <a:prstGeom prst="rect">
+                      <a:avLst/>
+                    </a:prstGeom>
+                    <a:noFill/>
+                    <a:ln w="9525">
+                      <a:noFill/>
+                      <a:miter lim="800000"/>
+                      <a:headEnd/>
+                      <a:tailEnd/>
+                    </a:ln>
+                  </pic:spPr>
+                </pic:pic>
+              </a:graphicData>
+            </a:graphic>
+          </wp:inline>
+        </w:drawing>
+      </w:r>
+    </w:p>
+    <w:p>
+      <w:r>
+        <w:rPr>
+          <w:noProof/>
+        </w:rPr>
+        <w:lastRenderedPageBreak/>
+        <w:drawing>
+          <wp:inline distT="0" distB="0" distL="0" distR="0">
+            <wp:extent cx="5706745" cy="4208145"/>
+            <wp:effectExtent l="19050" t="0" r="8255" b="0"/>
+            <wp:docPr id="40" name="Picture 40"/>
+            <wp:cNvGraphicFramePr>
+              <a:graphicFrameLocks xmlns:a="http://schemas.openxmlformats.org/drawingml/2006/main" noChangeAspect="1"/>
+            </wp:cNvGraphicFramePr>
+            <a:graphic xmlns:a="http://schemas.openxmlformats.org/drawingml/2006/main">
+              <a:graphicData uri="http://schemas.openxmlformats.org/drawingml/2006/picture">
+                <pic:pic xmlns:pic="http://schemas.openxmlformats.org/drawingml/2006/picture">
+                  <pic:nvPicPr>
+                    <pic:cNvPr id="0" name="Picture 40"/>
+                    <pic:cNvPicPr>
+                      <a:picLocks noChangeAspect="1" noChangeArrowheads="1"/>
+                    </pic:cNvPicPr>
+                  </pic:nvPicPr>
+                  <pic:blipFill>
+                    <a:blip r:embed="rId17"/>
+                    <a:srcRect/>
+                    <a:stretch>
+                      <a:fillRect/>
+                    </a:stretch>
+                  </pic:blipFill>
+                  <pic:spPr bwMode="auto">
+                    <a:xfrm>
+                      <a:off x="0" y="0"/>
+                      <a:ext cx="5706745" cy="4208145"/>
+                    </a:xfrm>
+                    <a:prstGeom prst="rect">
+                      <a:avLst/>
+                    </a:prstGeom>
+                    <a:noFill/>
+                    <a:ln w="9525">
+                      <a:noFill/>
+                      <a:miter lim="800000"/>
+                      <a:headEnd/>
+                      <a:tailEnd/>
+                    </a:ln>
+                  </pic:spPr>
+                </pic:pic>
+              </a:graphicData>
+            </a:graphic>
+          </wp:inline>
+        </w:drawing>
+      </w:r>
+    </w:p>
+    <w:p>
+      <w:r>
+        <w:rPr>
+          <w:noProof/>
+        </w:rPr>
+        <w:lastRenderedPageBreak/>
+        <w:drawing>
+          <wp:inline distT="0" distB="0" distL="0" distR="0">
+            <wp:extent cx="4902200" cy="4032250"/>
+            <wp:effectExtent l="19050" t="0" r="0" b="0"/>
+            <wp:docPr id="43" name="Picture 43"/>
+            <wp:cNvGraphicFramePr>
+              <a:graphicFrameLocks xmlns:a="http://schemas.openxmlformats.org/drawingml/2006/main" noChangeAspect="1"/>
+            </wp:cNvGraphicFramePr>
+            <a:graphic xmlns:a="http://schemas.openxmlformats.org/drawingml/2006/main">
+              <a:graphicData uri="http://schemas.openxmlformats.org/drawingml/2006/picture">
+                <pic:pic xmlns:pic="http://schemas.openxmlformats.org/drawingml/2006/picture">
+                  <pic:nvPicPr>
+                    <pic:cNvPr id="0" name="Picture 43"/>
+                    <pic:cNvPicPr>
+                      <a:picLocks noChangeAspect="1" noChangeArrowheads="1"/>
+                    </pic:cNvPicPr>
+                  </pic:nvPicPr>
+                  <pic:blipFill>
+                    <a:blip r:embed="rId18"/>
+                    <a:srcRect/>
+                    <a:stretch>
+                      <a:fillRect/>
+                    </a:stretch>
+                  </pic:blipFill>
+                  <pic:spPr bwMode="auto">
+                    <a:xfrm>
+                      <a:off x="0" y="0"/>
+                      <a:ext cx="4902200" cy="4032250"/>
+                    </a:xfrm>
+                    <a:prstGeom prst="rect">
+                      <a:avLst/>
+                    </a:prstGeom>
+                    <a:noFill/>
+                    <a:ln w="9525">
+                      <a:noFill/>
+                      <a:miter lim="800000"/>
+                      <a:headEnd/>
+                      <a:tailEnd/>
+                    </a:ln>
+                  </pic:spPr>
+                </pic:pic>
+              </a:graphicData>
+            </a:graphic>
+          </wp:inline>
+        </w:drawing>
+      </w:r>
+    </w:p>
+    <w:p>
+      <w:r>
+        <w:rPr>
+          <w:noProof/>
+        </w:rPr>
+        <w:lastRenderedPageBreak/>
+        <w:drawing>
+          <wp:inline distT="0" distB="0" distL="0" distR="0">
+            <wp:extent cx="5943600" cy="4681517"/>
+            <wp:effectExtent l="19050" t="0" r="0" b="0"/>
+            <wp:docPr id="46" name="Picture 46"/>
+            <wp:cNvGraphicFramePr>
+              <a:graphicFrameLocks xmlns:a="http://schemas.openxmlformats.org/drawingml/2006/main" noChangeAspect="1"/>
+            </wp:cNvGraphicFramePr>
+            <a:graphic xmlns:a="http://schemas.openxmlformats.org/drawingml/2006/main">
+              <a:graphicData uri="http://schemas.openxmlformats.org/drawingml/2006/picture">
+                <pic:pic xmlns:pic="http://schemas.openxmlformats.org/drawingml/2006/picture">
+                  <pic:nvPicPr>
+                    <pic:cNvPr id="0" name="Picture 46"/>
+                    <pic:cNvPicPr>
+                      <a:picLocks noChangeAspect="1" noChangeArrowheads="1"/>
+                    </pic:cNvPicPr>
+                  </pic:nvPicPr>
+                  <pic:blipFill>
+                    <a:blip r:embed="rId19"/>
+                    <a:srcRect/>
+                    <a:stretch>
+                      <a:fillRect/>
+                    </a:stretch>
+                  </pic:blipFill>
+                  <pic:spPr bwMode="auto">
+                    <a:xfrm>
+                      <a:off x="0" y="0"/>
+                      <a:ext cx="5943600" cy="4681517"/>
+                    </a:xfrm>
+                    <a:prstGeom prst="rect">
+                      <a:avLst/>
+                    </a:prstGeom>
+                    <a:noFill/>
+                    <a:ln w="9525">
+                      <a:noFill/>
+                      <a:miter lim="800000"/>
+                      <a:headEnd/>
+                      <a:tailEnd/>
+                    </a:ln>
+                  </pic:spPr>
+                </pic:pic>
+              </a:graphicData>
+            </a:graphic>
+          </wp:inline>
+        </w:drawing>
+      </w:r>
+    </w:p>
+    <w:p>
+      <w:r>
+        <w:rPr>
+          <w:noProof/>
+        </w:rPr>
+        <w:lastRenderedPageBreak/>
+        <w:drawing>
+          <wp:inline distT="0" distB="0" distL="0" distR="0">
+            <wp:extent cx="5943600" cy="4681517"/>
+            <wp:effectExtent l="19050" t="0" r="0" b="0"/>
+            <wp:docPr id="49" name="Picture 49"/>
+            <wp:cNvGraphicFramePr>
+              <a:graphicFrameLocks xmlns:a="http://schemas.openxmlformats.org/drawingml/2006/main" noChangeAspect="1"/>
+            </wp:cNvGraphicFramePr>
+            <a:graphic xmlns:a="http://schemas.openxmlformats.org/drawingml/2006/main">
+              <a:graphicData uri="http://schemas.openxmlformats.org/drawingml/2006/picture">
+                <pic:pic xmlns:pic="http://schemas.openxmlformats.org/drawingml/2006/picture">
+                  <pic:nvPicPr>
+                    <pic:cNvPr id="0" name="Picture 49"/>
+                    <pic:cNvPicPr>
+                      <a:picLocks noChangeAspect="1" noChangeArrowheads="1"/>
+                    </pic:cNvPicPr>
+                  </pic:nvPicPr>
+                  <pic:blipFill>
+                    <a:blip r:embed="rId20"/>
+                    <a:srcRect/>
+                    <a:stretch>
+                      <a:fillRect/>
+                    </a:stretch>
+                  </pic:blipFill>
+                  <pic:spPr bwMode="auto">
+                    <a:xfrm>
+                      <a:off x="0" y="0"/>
+                      <a:ext cx="5943600" cy="4681517"/>
+                    </a:xfrm>
+                    <a:prstGeom prst="rect">
+                      <a:avLst/>
+                    </a:prstGeom>
+                    <a:noFill/>
+                    <a:ln w="9525">
+                      <a:noFill/>
+                      <a:miter lim="800000"/>
+                      <a:headEnd/>
+                      <a:tailEnd/>
+                    </a:ln>
+                  </pic:spPr>
+                </pic:pic>
+              </a:graphicData>
+            </a:graphic>
+          </wp:inline>
+        </w:drawing>
+      </w:r>
+    </w:p>
+    <w:p>
+      <w:r>
+        <w:rPr>
+          <w:noProof/>
+        </w:rPr>
+        <w:drawing>
+          <wp:inline distT="0" distB="0" distL="0" distR="0">
+            <wp:extent cx="5943600" cy="3341248"/>
+            <wp:effectExtent l="19050" t="0" r="0" b="0"/>
+            <wp:docPr id="52" name="Picture 52"/>
+            <wp:cNvGraphicFramePr>
+              <a:graphicFrameLocks xmlns:a="http://schemas.openxmlformats.org/drawingml/2006/main" noChangeAspect="1"/>
+            </wp:cNvGraphicFramePr>
+            <a:graphic xmlns:a="http://schemas.openxmlformats.org/drawingml/2006/main">
+              <a:graphicData uri="http://schemas.openxmlformats.org/drawingml/2006/picture">
+                <pic:pic xmlns:pic="http://schemas.openxmlformats.org/drawingml/2006/picture">
+                  <pic:nvPicPr>
+                    <pic:cNvPr id="0" name="Picture 52"/>
+                    <pic:cNvPicPr>
+                      <a:picLocks noChangeAspect="1" noChangeArrowheads="1"/>
+                    </pic:cNvPicPr>
+                  </pic:nvPicPr>
+                  <pic:blipFill>
+                    <a:blip r:embed="rId21"/>
+                    <a:srcRect/>
+                    <a:stretch>
+                      <a:fillRect/>
+                    </a:stretch>
+                  </pic:blipFill>
+                  <pic:spPr bwMode="auto">
+                    <a:xfrm>
+                      <a:off x="0" y="0"/>
+                      <a:ext cx="5943600" cy="3341248"/>
+                    </a:xfrm>
+                    <a:prstGeom prst="rect">
+                      <a:avLst/>
+                    </a:prstGeom>
+                    <a:noFill/>
+                    <a:ln w="9525">
+                      <a:noFill/>
+                      <a:miter lim="800000"/>
+                      <a:headEnd/>
+                      <a:tailEnd/>
+                    </a:ln>
+                  </pic:spPr>
+                </pic:pic>
+              </a:graphicData>
+            </a:graphic>
+          </wp:inline>
+        </w:drawing>
+      </w:r>
+    </w:p>
+    <w:p>
+      <w:r>
+        <w:rPr>
+          <w:noProof/>
+        </w:rPr>
+        <w:lastRenderedPageBreak/>
+        <w:drawing>
+          <wp:inline distT="0" distB="0" distL="0" distR="0">
+            <wp:extent cx="5943600" cy="3178294"/>
+            <wp:effectExtent l="19050" t="0" r="0" b="0"/>
+            <wp:docPr id="55" name="Picture 55"/>
+            <wp:cNvGraphicFramePr>
+              <a:graphicFrameLocks xmlns:a="http://schemas.openxmlformats.org/drawingml/2006/main" noChangeAspect="1"/>
+            </wp:cNvGraphicFramePr>
+            <a:graphic xmlns:a="http://schemas.openxmlformats.org/drawingml/2006/main">
+              <a:graphicData uri="http://schemas.openxmlformats.org/drawingml/2006/picture">
+                <pic:pic xmlns:pic="http://schemas.openxmlformats.org/drawingml/2006/picture">
+                  <pic:nvPicPr>
+                    <pic:cNvPr id="0" name="Picture 55"/>
+                    <pic:cNvPicPr>
+                      <a:picLocks noChangeAspect="1" noChangeArrowheads="1"/>
+                    </pic:cNvPicPr>
+                  </pic:nvPicPr>
+                  <pic:blipFill>
+                    <a:blip r:embed="rId22"/>
+                    <a:srcRect/>
+                    <a:stretch>
+                      <a:fillRect/>
+                    </a:stretch>
+                  </pic:blipFill>
+                  <pic:spPr bwMode="auto">
+                    <a:xfrm>
+                      <a:off x="0" y="0"/>
+                      <a:ext cx="5943600" cy="3178294"/>
+                    </a:xfrm>
+                    <a:prstGeom prst="rect">
+                      <a:avLst/>
+                    </a:prstGeom>
+                    <a:noFill/>
+                    <a:ln w="9525">
+                      <a:noFill/>
+                      <a:miter lim="800000"/>
+                      <a:headEnd/>
+                      <a:tailEnd/>
+                    </a:ln>
+                  </pic:spPr>
+                </pic:pic>
+              </a:graphicData>
+            </a:graphic>
+          </wp:inline>
+        </w:drawing>
+      </w:r>
+    </w:p>
+    <w:p>
+      <w:r>
+        <w:rPr>
+          <w:noProof/>
+        </w:rPr>
+        <w:drawing>
+          <wp:inline distT="0" distB="0" distL="0" distR="0">
+            <wp:extent cx="5943600" cy="1994497"/>
+            <wp:effectExtent l="19050" t="0" r="0" b="0"/>
+            <wp:docPr id="61" name="Picture 61"/>
+            <wp:cNvGraphicFramePr>
+              <a:graphicFrameLocks xmlns:a="http://schemas.openxmlformats.org/drawingml/2006/main" noChangeAspect="1"/>
+            </wp:cNvGraphicFramePr>
+            <a:graphic xmlns:a="http://schemas.openxmlformats.org/drawingml/2006/main">
+              <a:graphicData uri="http://schemas.openxmlformats.org/drawingml/2006/picture">
+                <pic:pic xmlns:pic="http://schemas.openxmlformats.org/drawingml/2006/picture">
+                  <pic:nvPicPr>
+                    <pic:cNvPr id="0" name="Picture 61"/>
+                    <pic:cNvPicPr>
+                      <a:picLocks noChangeAspect="1" noChangeArrowheads="1"/>
+                    </pic:cNvPicPr>
+                  </pic:nvPicPr>
+                  <pic:blipFill>
+                    <a:blip r:embed="rId23"/>
+                    <a:srcRect/>
+                    <a:stretch>
+                      <a:fillRect/>
+                    </a:stretch>
+                  </pic:blipFill>
+                  <pic:spPr bwMode="auto">
+                    <a:xfrm>
+                      <a:off x="0" y="0"/>
+                      <a:ext cx="5943600" cy="1994497"/>
+                    </a:xfrm>
+                    <a:prstGeom prst="rect">
+                      <a:avLst/>
+                    </a:prstGeom>
+                    <a:noFill/>
+                    <a:ln w="9525">
+                      <a:noFill/>
+                      <a:miter lim="800000"/>
+                      <a:headEnd/>
+                      <a:tailEnd/>
+                    </a:ln>
+                  </pic:spPr>
+                </pic:pic>
+              </a:graphicData>
+            </a:graphic>
+          </wp:inline>
+        </w:drawing>
+      </w:r>
+    </w:p>
+    <w:p/>
+    <w:p/>
+    <w:p>
+      <w:r>
+        <w:rPr>
+          <w:noProof/>
+        </w:rPr>
+        <w:lastRenderedPageBreak/>
+        <w:drawing>
+          <wp:inline distT="0" distB="0" distL="0" distR="0">
+            <wp:extent cx="4495165" cy="4186555"/>
+            <wp:effectExtent l="19050" t="0" r="635" b="0"/>
+            <wp:docPr id="67" name="Picture 67"/>
+            <wp:cNvGraphicFramePr>
+              <a:graphicFrameLocks xmlns:a="http://schemas.openxmlformats.org/drawingml/2006/main" noChangeAspect="1"/>
+            </wp:cNvGraphicFramePr>
+            <a:graphic xmlns:a="http://schemas.openxmlformats.org/drawingml/2006/main">
+              <a:graphicData uri="http://schemas.openxmlformats.org/drawingml/2006/picture">
+                <pic:pic xmlns:pic="http://schemas.openxmlformats.org/drawingml/2006/picture">
+                  <pic:nvPicPr>
+                    <pic:cNvPr id="0" name="Picture 67"/>
+                    <pic:cNvPicPr>
+                      <a:picLocks noChangeAspect="1" noChangeArrowheads="1"/>
+                    </pic:cNvPicPr>
+                  </pic:nvPicPr>
+                  <pic:blipFill>
+                    <a:blip r:embed="rId24"/>
+                    <a:srcRect/>
+                    <a:stretch>
+                      <a:fillRect/>
+                    </a:stretch>
+                  </pic:blipFill>
+                  <pic:spPr bwMode="auto">
+                    <a:xfrm>
+                      <a:off x="0" y="0"/>
+                      <a:ext cx="4495165" cy="4186555"/>
+                    </a:xfrm>
+                    <a:prstGeom prst="rect">
+                      <a:avLst/>
+                    </a:prstGeom>
+                    <a:noFill/>
+                    <a:ln w="9525">
+                      <a:noFill/>
+                      <a:miter lim="800000"/>
+                      <a:headEnd/>
+                      <a:tailEnd/>
+                    </a:ln>
+                  </pic:spPr>
+                </pic:pic>
+              </a:graphicData>
+            </a:graphic>
+          </wp:inline>
+        </w:drawing>
+      </w:r>
+    </w:p>
+    <w:p>
+      <w:r>
+        <w:rPr>
+          <w:noProof/>
+        </w:rPr>
+        <w:drawing>
+          <wp:inline distT="0" distB="0" distL="0" distR="0">
+            <wp:extent cx="5552440" cy="385445"/>
+            <wp:effectExtent l="19050" t="0" r="0" b="0"/>
+            <wp:docPr id="70" name="Picture 70"/>
+            <wp:cNvGraphicFramePr>
+              <a:graphicFrameLocks xmlns:a="http://schemas.openxmlformats.org/drawingml/2006/main" noChangeAspect="1"/>
+            </wp:cNvGraphicFramePr>
+            <a:graphic xmlns:a="http://schemas.openxmlformats.org/drawingml/2006/main">
+              <a:graphicData uri="http://schemas.openxmlformats.org/drawingml/2006/picture">
+                <pic:pic xmlns:pic="http://schemas.openxmlformats.org/drawingml/2006/picture">
+                  <pic:nvPicPr>
+                    <pic:cNvPr id="0" name="Picture 70"/>
+                    <pic:cNvPicPr>
+                      <a:picLocks noChangeAspect="1" noChangeArrowheads="1"/>
+                    </pic:cNvPicPr>
+                  </pic:nvPicPr>
+                  <pic:blipFill>
+                    <a:blip r:embed="rId25"/>
+                    <a:srcRect/>
+                    <a:stretch>
+                      <a:fillRect/>
+                    </a:stretch>
+                  </pic:blipFill>
+                  <pic:spPr bwMode="auto">
+                    <a:xfrm>
+                      <a:off x="0" y="0"/>
+                      <a:ext cx="5552440" cy="385445"/>
+                    </a:xfrm>
+                    <a:prstGeom prst="rect">
+                      <a:avLst/>
+                    </a:prstGeom>
+                    <a:noFill/>
+                    <a:ln w="9525">
+                      <a:noFill/>
+                      <a:miter lim="800000"/>
+                      <a:headEnd/>
+                      <a:tailEnd/>
+                    </a:ln>
+                  </pic:spPr>
+                </pic:pic>
+              </a:graphicData>
+            </a:graphic>
+          </wp:inline>
+        </w:drawing>
+      </w:r>
+    </w:p>
+    <w:p>
+      <w:r>
+        <w:rPr>
+          <w:noProof/>
+        </w:rPr>
+        <w:drawing>
+          <wp:inline distT="0" distB="0" distL="0" distR="0">
+            <wp:extent cx="5943600" cy="1665956"/>
+            <wp:effectExtent l="19050" t="0" r="0" b="0"/>
+            <wp:docPr id="73" name="Picture 73"/>
+            <wp:cNvGraphicFramePr>
+              <a:graphicFrameLocks xmlns:a="http://schemas.openxmlformats.org/drawingml/2006/main" noChangeAspect="1"/>
+            </wp:cNvGraphicFramePr>
+            <a:graphic xmlns:a="http://schemas.openxmlformats.org/drawingml/2006/main">
+              <a:graphicData uri="http://schemas.openxmlformats.org/drawingml/2006/picture">
+                <pic:pic xmlns:pic="http://schemas.openxmlformats.org/drawingml/2006/picture">
+                  <pic:nvPicPr>
+                    <pic:cNvPr id="0" name="Picture 73"/>
+                    <pic:cNvPicPr>
+                      <a:picLocks noChangeAspect="1" noChangeArrowheads="1"/>
+                    </pic:cNvPicPr>
+                  </pic:nvPicPr>
+                  <pic:blipFill>
+                    <a:blip r:embed="rId26"/>
+                    <a:srcRect/>
+                    <a:stretch>
+                      <a:fillRect/>
+                    </a:stretch>
+                  </pic:blipFill>
+                  <pic:spPr bwMode="auto">
+                    <a:xfrm>
+                      <a:off x="0" y="0"/>
+                      <a:ext cx="5943600" cy="1665956"/>
+                    </a:xfrm>
+                    <a:prstGeom prst="rect">
+                      <a:avLst/>
+                    </a:prstGeom>
+                    <a:noFill/>
+                    <a:ln w="9525">
+                      <a:noFill/>
+                      <a:miter lim="800000"/>
+                      <a:headEnd/>
+                      <a:tailEnd/>
+                    </a:ln>
+                  </pic:spPr>
+                </pic:pic>
+              </a:graphicData>
+            </a:graphic>
+          </wp:inline>
+        </w:drawing>
+      </w:r>
+    </w:p>
+    <w:p>
+      <w:r>
+        <w:rPr>
+          <w:noProof/>
+        </w:rPr>
+        <w:lastRenderedPageBreak/>
+        <w:drawing>
+          <wp:inline distT="0" distB="0" distL="0" distR="0">
+            <wp:extent cx="5943600" cy="1591628"/>
+            <wp:effectExtent l="19050" t="0" r="0" b="0"/>
+            <wp:docPr id="76" name="Picture 76"/>
+            <wp:cNvGraphicFramePr>
+              <a:graphicFrameLocks xmlns:a="http://schemas.openxmlformats.org/drawingml/2006/main" noChangeAspect="1"/>
+            </wp:cNvGraphicFramePr>
+            <a:graphic xmlns:a="http://schemas.openxmlformats.org/drawingml/2006/main">
+              <a:graphicData uri="http://schemas.openxmlformats.org/drawingml/2006/picture">
+                <pic:pic xmlns:pic="http://schemas.openxmlformats.org/drawingml/2006/picture">
+                  <pic:nvPicPr>
+                    <pic:cNvPr id="0" name="Picture 76"/>
+                    <pic:cNvPicPr>
+                      <a:picLocks noChangeAspect="1" noChangeArrowheads="1"/>
+                    </pic:cNvPicPr>
+                  </pic:nvPicPr>
+                  <pic:blipFill>
+                    <a:blip r:embed="rId27"/>
+                    <a:srcRect/>
+                    <a:stretch>
+                      <a:fillRect/>
+                    </a:stretch>
+                  </pic:blipFill>
+                  <pic:spPr bwMode="auto">
+                    <a:xfrm>
+                      <a:off x="0" y="0"/>
+                      <a:ext cx="5943600" cy="1591628"/>
+                    </a:xfrm>
+                    <a:prstGeom prst="rect">
+                      <a:avLst/>
+                    </a:prstGeom>
+                    <a:noFill/>
+                    <a:ln w="9525">
+                      <a:noFill/>
+                      <a:miter lim="800000"/>
+                      <a:headEnd/>
+                      <a:tailEnd/>
+                    </a:ln>
+                  </pic:spPr>
+                </pic:pic>
+              </a:graphicData>
+            </a:graphic>
+          </wp:inline>
+        </w:drawing>
+      </w:r>
+    </w:p>
+    <w:p>
+      <w:r>
+        <w:rPr>
+          <w:noProof/>
+        </w:rPr>
+        <w:drawing>
+          <wp:inline distT="0" distB="0" distL="0" distR="0">
+            <wp:extent cx="5376545" cy="1652270"/>
+            <wp:effectExtent l="19050" t="0" r="0" b="0"/>
+            <wp:docPr id="79" name="Picture 79"/>
+            <wp:cNvGraphicFramePr>
+              <a:graphicFrameLocks xmlns:a="http://schemas.openxmlformats.org/drawingml/2006/main" noChangeAspect="1"/>
+            </wp:cNvGraphicFramePr>
+            <a:graphic xmlns:a="http://schemas.openxmlformats.org/drawingml/2006/main">
+              <a:graphicData uri="http://schemas.openxmlformats.org/drawingml/2006/picture">
+                <pic:pic xmlns:pic="http://schemas.openxmlformats.org/drawingml/2006/picture">
+                  <pic:nvPicPr>
+                    <pic:cNvPr id="0" name="Picture 79"/>
+                    <pic:cNvPicPr>
+                      <a:picLocks noChangeAspect="1" noChangeArrowheads="1"/>
+                    </pic:cNvPicPr>
+                  </pic:nvPicPr>
+                  <pic:blipFill>
+                    <a:blip r:embed="rId28"/>
+                    <a:srcRect/>
+                    <a:stretch>
+                      <a:fillRect/>
+                    </a:stretch>
+                  </pic:blipFill>
+                  <pic:spPr bwMode="auto">
+                    <a:xfrm>
+                      <a:off x="0" y="0"/>
+                      <a:ext cx="5376545" cy="1652270"/>
+                    </a:xfrm>
+                    <a:prstGeom prst="rect">
+                      <a:avLst/>
+                    </a:prstGeom>
+                    <a:noFill/>
+                    <a:ln w="9525">
+                      <a:noFill/>
+                      <a:miter lim="800000"/>
+                      <a:headEnd/>
+                      <a:tailEnd/>
+                    </a:ln>
+                  </pic:spPr>
+                </pic:pic>
+              </a:graphicData>
+            </a:graphic>
+          </wp:inline>
+        </w:drawing>
+      </w:r>
+    </w:p>
+    <w:p/>
+    <w:p/>
+    <w:p/>
+    <w:p/>
     <w:p/>
     <w:sectPr>
       <w:pgSz w:w="12240" w:h="15840"/>

</xml_diff>